<commit_message>
Cognito Registro y Login
</commit_message>
<xml_diff>
--- a/Documento inicio.docx
+++ b/Documento inicio.docx
@@ -4,6 +4,9 @@
   <w:body>
     <w:p>
       <w:r>
+        <w:rPr>
+          <w:noProof/>
+        </w:rPr>
         <w:drawing>
           <wp:inline distT="0" distB="0" distL="0" distR="0" wp14:anchorId="1DB066A6" wp14:editId="135EC1ED">
             <wp:extent cx="3219899" cy="5611008"/>
@@ -41,6 +44,9 @@
         </w:drawing>
       </w:r>
       <w:r>
+        <w:rPr>
+          <w:noProof/>
+        </w:rPr>
         <w:lastRenderedPageBreak/>
         <w:drawing>
           <wp:inline distT="0" distB="0" distL="0" distR="0" wp14:anchorId="3F9C0B7C" wp14:editId="60717CDF">
@@ -79,6 +85,9 @@
         </w:drawing>
       </w:r>
       <w:r>
+        <w:rPr>
+          <w:noProof/>
+        </w:rPr>
         <w:lastRenderedPageBreak/>
         <w:drawing>
           <wp:inline distT="0" distB="0" distL="0" distR="0" wp14:anchorId="0CEAE4FF" wp14:editId="2A5FC5C2">
@@ -119,6 +128,9 @@
     </w:p>
     <w:p>
       <w:r>
+        <w:rPr>
+          <w:noProof/>
+        </w:rPr>
         <w:lastRenderedPageBreak/>
         <w:drawing>
           <wp:inline distT="0" distB="0" distL="0" distR="0" wp14:anchorId="4BFD32A8" wp14:editId="4B8D43C0">
@@ -156,9 +168,47 @@
           </wp:inline>
         </w:drawing>
       </w:r>
+      <w:r>
+        <w:lastRenderedPageBreak/>
+        <w:drawing>
+          <wp:inline distT="0" distB="0" distL="0" distR="0" wp14:anchorId="4F0EFE46" wp14:editId="0D3DABBC">
+            <wp:extent cx="3267531" cy="6449325"/>
+            <wp:effectExtent l="0" t="0" r="9525" b="8890"/>
+            <wp:docPr id="5" name="Imagen 5"/>
+            <wp:cNvGraphicFramePr>
+              <a:graphicFrameLocks xmlns:a="http://schemas.openxmlformats.org/drawingml/2006/main" noChangeAspect="1"/>
+            </wp:cNvGraphicFramePr>
+            <a:graphic xmlns:a="http://schemas.openxmlformats.org/drawingml/2006/main">
+              <a:graphicData uri="http://schemas.openxmlformats.org/drawingml/2006/picture">
+                <pic:pic xmlns:pic="http://schemas.openxmlformats.org/drawingml/2006/picture">
+                  <pic:nvPicPr>
+                    <pic:cNvPr id="1" name=""/>
+                    <pic:cNvPicPr/>
+                  </pic:nvPicPr>
+                  <pic:blipFill>
+                    <a:blip r:embed="rId8"/>
+                    <a:stretch>
+                      <a:fillRect/>
+                    </a:stretch>
+                  </pic:blipFill>
+                  <pic:spPr>
+                    <a:xfrm>
+                      <a:off x="0" y="0"/>
+                      <a:ext cx="3267531" cy="6449325"/>
+                    </a:xfrm>
+                    <a:prstGeom prst="rect">
+                      <a:avLst/>
+                    </a:prstGeom>
+                  </pic:spPr>
+                </pic:pic>
+              </a:graphicData>
+            </a:graphic>
+          </wp:inline>
+        </w:drawing>
+      </w:r>
     </w:p>
     <w:p>
-      <w:hyperlink r:id="rId8" w:history="1">
+      <w:hyperlink r:id="rId9" w:history="1">
         <w:r>
           <w:rPr>
             <w:rStyle w:val="Hipervnculo"/>
@@ -169,7 +219,7 @@
     </w:p>
     <w:p/>
     <w:p>
-      <w:hyperlink r:id="rId9" w:history="1">
+      <w:hyperlink r:id="rId10" w:history="1">
         <w:r>
           <w:rPr>
             <w:rStyle w:val="Hipervnculo"/>
@@ -179,7 +229,7 @@
       </w:hyperlink>
     </w:p>
     <w:p>
-      <w:hyperlink r:id="rId10" w:history="1">
+      <w:hyperlink r:id="rId11" w:history="1">
         <w:r>
           <w:rPr>
             <w:rStyle w:val="Hipervnculo"/>
@@ -189,7 +239,7 @@
       </w:hyperlink>
     </w:p>
     <w:p>
-      <w:hyperlink r:id="rId11" w:history="1">
+      <w:hyperlink r:id="rId12" w:anchor="/users" w:history="1">
         <w:r>
           <w:rPr>
             <w:rStyle w:val="Hipervnculo"/>
@@ -199,7 +249,7 @@
       </w:hyperlink>
     </w:p>
     <w:p>
-      <w:hyperlink r:id="rId12" w:history="1">
+      <w:hyperlink r:id="rId13" w:history="1">
         <w:r>
           <w:rPr>
             <w:rStyle w:val="Hipervnculo"/>

</xml_diff>